<commit_message>
Terminata valutazione e documentazione
</commit_message>
<xml_diff>
--- a/doc/Documentazione Agente tressette.docx
+++ b/doc/Documentazione Agente tressette.docx
@@ -853,7 +853,13 @@
         <w:t>Per quest’ultima caratteristica</w:t>
       </w:r>
       <w:r>
-        <w:t xml:space="preserve"> 1/3 è stato rappresentato come 0.334 poiché ci permette di arrotondare sempre per difetto poiché la somma di tre figure, che formano un punto, è maggiore di uno.</w:t>
+        <w:t xml:space="preserve"> 1/3 è stato rappresentato come 0.334 poiché ci permette di arrotondare sempre per difetto </w:t>
+      </w:r>
+      <w:r>
+        <w:t>dato che</w:t>
+      </w:r>
+      <w:r>
+        <w:t xml:space="preserve"> la somma di tre figure, che formano un punto, è maggiore di uno.</w:t>
       </w:r>
     </w:p>
     <w:p>
@@ -931,6 +937,9 @@
       </w:r>
       <w:r>
         <w:t xml:space="preserve"> (l’utente via </w:t>
+      </w:r>
+      <w:r>
+        <w:t xml:space="preserve">interfaccia </w:t>
       </w:r>
       <w:proofErr w:type="spellStart"/>
       <w:r>
@@ -1688,34 +1697,15 @@
         </w:drawing>
       </w:r>
       <w:r>
-        <w:t xml:space="preserve">Anche qui si fas assunzione di conoscenza completa: se per una carta non è presente la proprietà uscita allora non è uscita. </w:t>
-      </w:r>
-      <w:r>
+        <w:t>Anche qui si fa assunzione di conoscenza completa: se per una carta non è presente la proprietà uscita allora non è uscita.</w:t>
+      </w:r>
+    </w:p>
+    <w:p>
+      <w:pPr>
         <w:rPr>
           <w:color w:val="808080" w:themeColor="background1" w:themeShade="80"/>
         </w:rPr>
-        <w:t>Probabilmente la rappresentazione con una relazione unaria (es. uscita(</w:t>
-      </w:r>
-      <w:proofErr w:type="spellStart"/>
-      <w:r>
-        <w:rPr>
-          <w:color w:val="808080" w:themeColor="background1" w:themeShade="80"/>
-        </w:rPr>
-        <w:t>due_bastoni</w:t>
-      </w:r>
-      <w:proofErr w:type="spellEnd"/>
-      <w:r>
-        <w:rPr>
-          <w:color w:val="808080" w:themeColor="background1" w:themeShade="80"/>
-        </w:rPr>
-        <w:t>))</w:t>
-      </w:r>
-      <w:r>
-        <w:rPr>
-          <w:color w:val="808080" w:themeColor="background1" w:themeShade="80"/>
-        </w:rPr>
-        <w:t xml:space="preserve"> sarebbe stata migliore.</w:t>
-      </w:r>
+      </w:pPr>
     </w:p>
     <w:p>
       <w:pPr>
@@ -2198,16 +2188,13 @@
           </wp:inline>
         </w:drawing>
       </w:r>
-      <w:r>
-        <w:br w:type="page"/>
-      </w:r>
-    </w:p>
+    </w:p>
+    <w:p/>
     <w:p>
       <w:pPr>
         <w:pStyle w:val="Heading1"/>
       </w:pPr>
       <w:r>
-        <w:lastRenderedPageBreak/>
         <w:t>Pianificazione con incertezza</w:t>
       </w:r>
     </w:p>
@@ -2273,15 +2260,7 @@
       </w:r>
       <w:proofErr w:type="spellEnd"/>
       <w:r>
-        <w:t xml:space="preserve"> </w:t>
-      </w:r>
-      <w:proofErr w:type="spellStart"/>
-      <w:r>
-        <w:t>decision</w:t>
-      </w:r>
-      <w:proofErr w:type="spellEnd"/>
-      <w:r>
-        <w:t xml:space="preserve"> network</w:t>
+        <w:t xml:space="preserve"> decision network</w:t>
       </w:r>
       <w:r>
         <w:rPr>
@@ -2334,11 +2313,7 @@
       </w:r>
       <w:proofErr w:type="spellEnd"/>
       <w:r>
-        <w:t xml:space="preserve"> (a rappresentare le carte a disposizione al turno i) e </w:t>
-      </w:r>
-      <w:proofErr w:type="spellStart"/>
-      <w:r>
-        <w:t>belief</w:t>
+        <w:t xml:space="preserve"> (a rappresentare le carte a disposizione al turno i) e belief</w:t>
       </w:r>
       <w:r>
         <w:rPr>
@@ -2346,7 +2321,6 @@
         </w:rPr>
         <w:t>i</w:t>
       </w:r>
-      <w:proofErr w:type="spellEnd"/>
       <w:r>
         <w:t xml:space="preserve"> (a rappresentare le carte rimanenti, le carte in possesso degli altri giocatori, e quant’altro fosse utile al ragionamento) come </w:t>
       </w:r>
@@ -2750,10 +2724,6 @@
     </w:p>
     <w:p/>
     <w:p/>
-    <w:p/>
-    <w:p/>
-    <w:p/>
-    <w:p/>
     <w:p>
       <w:pPr>
         <w:pStyle w:val="Heading2"/>
@@ -2770,13 +2740,8 @@
       <w:r>
         <w:t xml:space="preserve">single-stage </w:t>
       </w:r>
-      <w:proofErr w:type="spellStart"/>
-      <w:r>
-        <w:t>decision</w:t>
-      </w:r>
-      <w:proofErr w:type="spellEnd"/>
-      <w:r>
-        <w:t xml:space="preserve"> network</w:t>
+      <w:r>
+        <w:t>decision network</w:t>
       </w:r>
       <w:r>
         <w:rPr>
@@ -2800,49 +2765,22 @@
         <w:t>]</w:t>
       </w:r>
       <w:r>
-        <w:t xml:space="preserve">. Ciononostante, i nodi </w:t>
-      </w:r>
-      <w:proofErr w:type="spellStart"/>
-      <w:r>
-        <w:t>belief</w:t>
-      </w:r>
-      <w:proofErr w:type="spellEnd"/>
-      <w:r>
-        <w:t xml:space="preserve"> e mazzo, conservando informazioni come le carte rimanenti, i relativi punti, il possesso o il non possesso di una carta e le informazioni rispetto ad ogni carta nel mazzo</w:t>
+        <w:t>. Ciononostante, i nodi belief e mazzo, conservando informazioni come le carte rimanenti, i relativi punti, il possesso o il non possesso di una carta e le informazioni rispetto ad ogni carta nel mazzo</w:t>
       </w:r>
       <w:r>
         <w:t xml:space="preserve">, </w:t>
       </w:r>
       <w:r>
-        <w:t xml:space="preserve">fanno sì che la valutazione della carta da tirare non si fermi al singolo turno ma guardi anche al futuro. Praticamente tutte le informazioni dei diversi nodi </w:t>
-      </w:r>
-      <w:proofErr w:type="spellStart"/>
-      <w:r>
-        <w:t>belief</w:t>
+        <w:t>fanno sì che la valutazione della carta da tirare non si fermi al singolo turno ma guardi anche al futuro. Praticamente tutte le informazioni dei diversi nodi belief</w:t>
       </w:r>
       <w:r>
         <w:rPr>
           <w:vertAlign w:val="subscript"/>
         </w:rPr>
-        <w:t>i</w:t>
-      </w:r>
-      <w:proofErr w:type="spellEnd"/>
-      <w:r>
-        <w:rPr>
-          <w:vertAlign w:val="subscript"/>
-        </w:rPr>
-        <w:t xml:space="preserve"> </w:t>
-      </w:r>
-      <w:r>
-        <w:t xml:space="preserve">sono collassate in </w:t>
-      </w:r>
-      <w:proofErr w:type="spellStart"/>
-      <w:r>
-        <w:t>belief</w:t>
-      </w:r>
-      <w:proofErr w:type="spellEnd"/>
-      <w:r>
-        <w:t xml:space="preserve"> che si aggiorna ad ogni turno con nuova conoscenza proveniente dalle carte a terra</w:t>
+        <w:t xml:space="preserve">i </w:t>
+      </w:r>
+      <w:r>
+        <w:t>sono collassate in belief che si aggiorna ad ogni turno con nuova conoscenza proveniente dalle carte a terra</w:t>
       </w:r>
       <w:r>
         <w:t xml:space="preserve"> e da quelle disponibili</w:t>
@@ -2964,21 +2902,12 @@
           <w:bCs/>
         </w:rPr>
       </w:pPr>
-      <w:proofErr w:type="spellStart"/>
       <w:r>
         <w:rPr>
           <w:b/>
           <w:bCs/>
         </w:rPr>
-        <w:t>belief</w:t>
-      </w:r>
-      <w:proofErr w:type="spellEnd"/>
-      <w:r>
-        <w:rPr>
-          <w:b/>
-          <w:bCs/>
-        </w:rPr>
-        <w:t xml:space="preserve"> </w:t>
+        <w:t xml:space="preserve">belief </w:t>
       </w:r>
       <w:r>
         <w:t>contiene tutte le info utili al ragionamento es:</w:t>
@@ -3126,17 +3055,24 @@
         <w:t xml:space="preserve"> per agenti di planning ad orizzonte indefinito o infinito</w:t>
       </w:r>
       <w:r>
+        <w:rPr>
+          <w:vertAlign w:val="superscript"/>
+        </w:rPr>
         <w:t>[</w:t>
       </w:r>
       <w:hyperlink w:anchor="_Riferimenti_Bibliografici" w:history="1">
         <w:r>
           <w:rPr>
             <w:rStyle w:val="Hyperlink"/>
+            <w:vertAlign w:val="superscript"/>
           </w:rPr>
           <w:t>4</w:t>
         </w:r>
       </w:hyperlink>
       <w:r>
+        <w:rPr>
+          <w:vertAlign w:val="superscript"/>
+        </w:rPr>
         <w:t>]</w:t>
       </w:r>
       <w:r>
@@ -4942,66 +4878,38 @@
       </w:r>
     </w:p>
     <w:p>
-      <w:pPr>
-        <w:rPr>
-          <w:color w:val="808080" w:themeColor="background1" w:themeShade="80"/>
-        </w:rPr>
-      </w:pPr>
-      <w:r>
-        <w:rPr>
-          <w:color w:val="808080" w:themeColor="background1" w:themeShade="80"/>
-        </w:rPr>
-        <w:t xml:space="preserve">Per la valutazione sono state eseguite </w:t>
-      </w:r>
-      <w:proofErr w:type="gramStart"/>
-      <w:r>
-        <w:rPr>
-          <w:color w:val="808080" w:themeColor="background1" w:themeShade="80"/>
-        </w:rPr>
-        <w:t>6</w:t>
-      </w:r>
-      <w:proofErr w:type="gramEnd"/>
-      <w:r>
-        <w:rPr>
-          <w:color w:val="808080" w:themeColor="background1" w:themeShade="80"/>
-        </w:rPr>
+      <w:r>
+        <w:t>Per la valutazione sono stat</w:t>
+      </w:r>
+      <w:r>
+        <w:t>i</w:t>
+      </w:r>
+      <w:r>
+        <w:t xml:space="preserve"> eseguit</w:t>
+      </w:r>
+      <w:r>
+        <w:t>i</w:t>
+      </w:r>
+      <w:r>
         <w:t xml:space="preserve"> </w:t>
       </w:r>
       <w:r>
-        <w:rPr>
-          <w:color w:val="808080" w:themeColor="background1" w:themeShade="80"/>
-        </w:rPr>
+        <w:t>dieci</w:t>
+      </w:r>
+      <w:r>
+        <w:t xml:space="preserve"> </w:t>
+      </w:r>
+      <w:r>
         <w:t>round</w:t>
       </w:r>
       <w:r>
-        <w:rPr>
-          <w:color w:val="808080" w:themeColor="background1" w:themeShade="80"/>
-        </w:rPr>
         <w:t xml:space="preserve"> simulat</w:t>
       </w:r>
       <w:r>
-        <w:rPr>
-          <w:color w:val="808080" w:themeColor="background1" w:themeShade="80"/>
-        </w:rPr>
         <w:t>i</w:t>
       </w:r>
       <w:r>
-        <w:rPr>
-          <w:color w:val="808080" w:themeColor="background1" w:themeShade="80"/>
-        </w:rPr>
-        <w:t xml:space="preserve"> e N </w:t>
-      </w:r>
-      <w:r>
-        <w:rPr>
-          <w:color w:val="808080" w:themeColor="background1" w:themeShade="80"/>
-        </w:rPr>
-        <w:t>round</w:t>
-      </w:r>
-      <w:r>
-        <w:rPr>
-          <w:color w:val="808080" w:themeColor="background1" w:themeShade="80"/>
-        </w:rPr>
-        <w:t xml:space="preserve"> reali.</w:t>
+        <w:t>.</w:t>
       </w:r>
     </w:p>
     <w:p>
@@ -5017,36 +4925,93 @@
     </w:p>
     <w:p>
       <w:r>
-        <w:t xml:space="preserve">Le partite reali si sono tenute invece con un mazzo di carte reale e altre tre persone a giocare oltre all’utente che si occupava di fornire all’agente tutte le informazioni necessarie </w:t>
-      </w:r>
-      <w:r>
-        <w:t>e di</w:t>
-      </w:r>
-      <w:r>
-        <w:t xml:space="preserve"> tirare fisicamente la carta selezionata dall’agente.</w:t>
-      </w:r>
-    </w:p>
-    <w:p>
-      <w:r>
-        <w:t>Dalle simulazioni emerge che</w:t>
-      </w:r>
-      <w:r>
-        <w:t xml:space="preserve"> nei casi in cui l’agente ha un ottimo mazzo si comporta molto bene; quando il mazzo è nella media riesce a giocare decentemente</w:t>
-      </w:r>
-      <w:r>
-        <w:t xml:space="preserve"> commettendo però qualche errore</w:t>
-      </w:r>
-      <w:r>
-        <w:t xml:space="preserve"> e quando il mazzo contiene poche carte di valore, quindi c’è poco da pianificare, scarta in maniera non troppo diversa dal ragionamento fatto con la BN. In totale l’agente ha collezionato </w:t>
-      </w:r>
-      <w:r>
-        <w:t>40</w:t>
-      </w:r>
-      <w:r>
-        <w:t xml:space="preserve"> punti vincendo 4 round su </w:t>
-      </w:r>
-      <w:r>
-        <w:t>6</w:t>
+        <w:t>Dalle simulazioni</w:t>
+      </w:r>
+      <w:r>
+        <w:rPr>
+          <w:vertAlign w:val="superscript"/>
+        </w:rPr>
+        <w:t>[</w:t>
+      </w:r>
+      <w:hyperlink w:anchor="_Riferimenti_Bibliografici" w:history="1">
+        <w:r>
+          <w:rPr>
+            <w:rStyle w:val="Hyperlink"/>
+            <w:vertAlign w:val="superscript"/>
+          </w:rPr>
+          <w:t>7</w:t>
+        </w:r>
+      </w:hyperlink>
+      <w:r>
+        <w:rPr>
+          <w:vertAlign w:val="superscript"/>
+        </w:rPr>
+        <w:t>]</w:t>
+      </w:r>
+      <w:r>
+        <w:t xml:space="preserve"> emerge che</w:t>
+      </w:r>
+      <w:r>
+        <w:t xml:space="preserve"> nei casi in cui l’agente ha un ottimo mazzo si comporta molto bene</w:t>
+      </w:r>
+      <w:r>
+        <w:t xml:space="preserve">. Ciò significa </w:t>
+      </w:r>
+      <w:r>
+        <w:t>che,</w:t>
+      </w:r>
+      <w:r>
+        <w:t xml:space="preserve"> quando la partita è di fatto nelle mani dell’agente, quando dalle sue azioni dipende l’andamento della partita, prende buone scelte: nelle simulazioni in cui l’agente possedeva il mazzo M3</w:t>
+      </w:r>
+      <w:r>
+        <w:t xml:space="preserve"> (round 1 e 6)</w:t>
+      </w:r>
+      <w:r>
+        <w:t xml:space="preserve"> con un </w:t>
+      </w:r>
+      <w:proofErr w:type="spellStart"/>
+      <w:r>
+        <w:t>bongioco</w:t>
+      </w:r>
+      <w:proofErr w:type="spellEnd"/>
+      <w:r>
+        <w:t xml:space="preserve"> di tre riesce, nel caso peggiore</w:t>
+      </w:r>
+      <w:r>
+        <w:t xml:space="preserve"> (il compagno non ha nulla: mazzo M2) a conquistare 4 punti praticamente da solo; e nel caso migliore (compagno con mazzo M1) conquista, insieme al compagno ben 10 punti</w:t>
+      </w:r>
+      <w:r>
+        <w:t>. Q</w:t>
+      </w:r>
+      <w:r>
+        <w:t xml:space="preserve">uando il mazzo è nella media riesce a giocare </w:t>
+      </w:r>
+      <w:r>
+        <w:t>abbastanza bene</w:t>
+      </w:r>
+      <w:r>
+        <w:t xml:space="preserve"> e quando il mazzo contiene poche carte di valore, quindi c’è poco da pianificare, scarta </w:t>
+      </w:r>
+      <w:r>
+        <w:t>carte di poco valore</w:t>
+      </w:r>
+      <w:r>
+        <w:t xml:space="preserve">. In totale l’agente ha collezionato </w:t>
+      </w:r>
+      <w:r>
+        <w:t>63 punti su 110</w:t>
+      </w:r>
+      <w:r>
+        <w:t xml:space="preserve"> vincendo </w:t>
+      </w:r>
+      <w:r>
+        <w:t>7</w:t>
+      </w:r>
+      <w:r>
+        <w:t xml:space="preserve"> round su </w:t>
+      </w:r>
+      <w:r>
+        <w:t>10</w:t>
       </w:r>
       <w:r>
         <w:t>.</w:t>
@@ -5076,23 +5041,19 @@
         <w:t>ro</w:t>
       </w:r>
       <w:r>
-        <w:t xml:space="preserve"> di paragone per valutare la </w:t>
-      </w:r>
-      <w:proofErr w:type="spellStart"/>
-      <w:r>
-        <w:t>Decision</w:t>
-      </w:r>
-      <w:proofErr w:type="spellEnd"/>
-      <w:r>
-        <w:t xml:space="preserve"> Network è stata creata un nuovo ragionamento utilizzando una </w:t>
-      </w:r>
-      <w:proofErr w:type="spellStart"/>
-      <w:r>
-        <w:t>Belief</w:t>
-      </w:r>
-      <w:proofErr w:type="spellEnd"/>
-      <w:r>
-        <w:t xml:space="preserve"> Network</w:t>
+        <w:t xml:space="preserve"> di paragone per valutare la Decision Network è stat</w:t>
+      </w:r>
+      <w:r>
+        <w:t>o</w:t>
+      </w:r>
+      <w:r>
+        <w:t xml:space="preserve"> creat</w:t>
+      </w:r>
+      <w:r>
+        <w:t>o</w:t>
+      </w:r>
+      <w:r>
+        <w:t xml:space="preserve"> un nuovo ragionamento utilizzando una Belief Network</w:t>
       </w:r>
       <w:r>
         <w:rPr>
@@ -5121,31 +5082,29 @@
     </w:p>
     <w:p>
       <w:r>
-        <w:t xml:space="preserve">Una </w:t>
+        <w:t xml:space="preserve">Una Belief network è un grafo che rappresenta </w:t>
+      </w:r>
+      <w:r>
+        <w:t>le dipendenze tra variabili casuali. Quest’ultime sono rappresentate tramite nodi e gli archi orientati rappresentano le dipendenze.</w:t>
+      </w:r>
+    </w:p>
+    <w:p>
+      <w:r>
+        <w:t xml:space="preserve">La policy è </w:t>
       </w:r>
       <w:proofErr w:type="spellStart"/>
       <w:r>
-        <w:t>Belief</w:t>
+        <w:t>greedy</w:t>
       </w:r>
       <w:proofErr w:type="spellEnd"/>
       <w:r>
-        <w:t xml:space="preserve"> network è un grafo che rappresenta </w:t>
-      </w:r>
-      <w:r>
-        <w:t>le dipendenze tra variabili casuali. Quest’ultime sono rappresentate tramite nodi e gli archi orientati rappresentano le dipendenze.</w:t>
-      </w:r>
-    </w:p>
-    <w:p>
-      <w:r>
-        <w:t xml:space="preserve">La policy è </w:t>
-      </w:r>
-      <w:proofErr w:type="spellStart"/>
-      <w:r>
-        <w:t>greedy</w:t>
-      </w:r>
-      <w:proofErr w:type="spellEnd"/>
-      <w:r>
-        <w:t>: se possiamo prendere prendiamo con la carta più bassa che abbiamo, altrimenti non prendiamo.</w:t>
+        <w:t xml:space="preserve">: se possiamo prendere prendiamo con la carta più bassa che abbiamo, altrimenti </w:t>
+      </w:r>
+      <w:r>
+        <w:t>scartiamo una delle carte di minor valore</w:t>
+      </w:r>
+      <w:r>
+        <w:t>.</w:t>
       </w:r>
     </w:p>
     <w:p>
@@ -5158,15 +5117,13 @@
     </w:p>
     <w:p>
       <w:r>
-        <w:t xml:space="preserve">L’idea è di calcolare le carte che più probabilmente usciranno nel corso della mano corrente, così da poter tirare una carta che probabilmente prenderà. Per fare ciò è stata realizzata una </w:t>
-      </w:r>
-      <w:proofErr w:type="spellStart"/>
-      <w:r>
-        <w:t>Belief</w:t>
-      </w:r>
-      <w:proofErr w:type="spellEnd"/>
-      <w:r>
-        <w:t xml:space="preserve"> Network</w:t>
+        <w:t xml:space="preserve">L’idea è di calcolare le carte che più probabilmente usciranno nel corso della mano corrente, </w:t>
+      </w:r>
+      <w:r>
+        <w:t xml:space="preserve">ovvero predire le prossime carte, </w:t>
+      </w:r>
+      <w:r>
+        <w:t>così da poter tirare una carta che probabilmente prenderà. Per fare ciò è stata realizzata una Belief Network</w:t>
       </w:r>
       <w:r>
         <w:t xml:space="preserve"> avente le seguenti variabili:</w:t>
@@ -5358,7 +5315,15 @@
     </w:p>
     <w:p>
       <w:r>
-        <w:t>Per realizzare la BN è stato usato il codice messo a disposizione dal libro di AIPython</w:t>
+        <w:t>Vista la politica attuata dall’agente, infatti, non ha senso calcolare le probabilità che esca una qualsiasi carta, ma solamente delle carte del palo corrente così che possa predire la sua probabilità di presa.</w:t>
+      </w:r>
+    </w:p>
+    <w:p>
+      <w:r>
+        <w:t>Per realizzare la BN è stato usato il codice</w:t>
+      </w:r>
+      <w:r>
+        <w:t xml:space="preserve"> di AIPython</w:t>
       </w:r>
       <w:r>
         <w:rPr>
@@ -5382,15 +5347,15 @@
         <w:t>]</w:t>
       </w:r>
       <w:r>
+        <w:t>messo a disposizione dal libro</w:t>
+      </w:r>
+      <w:r>
         <w:t>.</w:t>
       </w:r>
     </w:p>
-    <w:p/>
-    <w:p/>
-    <w:p/>
-    <w:p/>
-    <w:p>
-      <w:r>
+    <w:p>
+      <w:r>
+        <w:lastRenderedPageBreak/>
         <w:t xml:space="preserve">La probabilità a priori per ogni valore di </w:t>
       </w:r>
       <w:r>
@@ -5401,7 +5366,13 @@
         <w:t>palo</w:t>
       </w:r>
       <w:r>
-        <w:t xml:space="preserve"> è ¼. </w:t>
+        <w:t xml:space="preserve"> è </w:t>
+      </w:r>
+      <w:r>
+        <w:t>1/4</w:t>
+      </w:r>
+      <w:r>
+        <w:t xml:space="preserve">. </w:t>
       </w:r>
     </w:p>
     <w:p>
@@ -5411,7 +5382,13 @@
     </w:p>
     <w:p>
       <w:r>
-        <w:t>Ad ogni carta è stata assegnata una probabilità generale di uscire; quest’</w:t>
+        <w:t>Ad ogni</w:t>
+      </w:r>
+      <w:r>
+        <w:t xml:space="preserve"> numero di</w:t>
+      </w:r>
+      <w:r>
+        <w:t xml:space="preserve"> carta è stata assegnata una probabilità generale di uscire; quest’</w:t>
       </w:r>
       <w:r>
         <w:t>ultima</w:t>
@@ -5420,7 +5397,6 @@
         <w:t xml:space="preserve"> è stata moltiplicata per un coefficiente diverso a seconda se il valore di palo corrisponde a quello della carta o meno.</w:t>
       </w:r>
     </w:p>
-    <w:p/>
     <w:p>
       <w:r>
         <w:rPr>
@@ -5472,6 +5448,7 @@
     <w:p/>
     <w:p>
       <w:r>
+        <w:lastRenderedPageBreak/>
         <w:t xml:space="preserve">La probabilità di </w:t>
       </w:r>
       <w:proofErr w:type="spellStart"/>
@@ -5520,15 +5497,15 @@
       </w:r>
       <w:proofErr w:type="spellEnd"/>
       <w:r>
-        <w:t xml:space="preserve"> sostanzialmente è la probabilità che una carta di quel palo cada ed è per ogni carta che può cadere 1/n dove n è il numero di carte che possono cadere e 0 per le altre. Per creare la Tabular CPD di queste variabili, fondamentale per creare un oggetto di tipo </w:t>
-      </w:r>
-      <w:proofErr w:type="spellStart"/>
-      <w:r>
-        <w:t>Prob</w:t>
-      </w:r>
-      <w:proofErr w:type="spellEnd"/>
-      <w:r>
-        <w:t xml:space="preserve">, è stata utilizzato un array di booleani a rappresentare tutte le possibili combinazioni di verità delle variabili padre e una funzione ricorsiva </w:t>
+        <w:t xml:space="preserve"> sostanzialmente è la probabilità che una carta di quel palo cada ed è per ogni carta che può cadere 1/n dove n è il numero di carte che possono cadere e 0 per le altre. </w:t>
+      </w:r>
+      <w:r>
+        <w:t>L’obbiettivo è di conoscere la carta che più probabilmente cadrà, ovvero predire la prossima carta.</w:t>
+      </w:r>
+    </w:p>
+    <w:p>
+      <w:r>
+        <w:t xml:space="preserve">Per creare la Tabular CPD di queste variabili, fondamentale per creare un oggetto di tipo Prob, è stata utilizzato un array di booleani a rappresentare tutte le possibili combinazioni di verità delle variabili padre e una funzione ricorsiva </w:t>
       </w:r>
       <w:proofErr w:type="spellStart"/>
       <w:r>
@@ -5559,10 +5536,60 @@
         <w:t xml:space="preserve"> sottoinsieme</w:t>
       </w:r>
       <w:r>
-        <w:t xml:space="preserve"> delle possibili combinazioni</w:t>
-      </w:r>
-      <w:r>
-        <w:t xml:space="preserve"> altrimenti.</w:t>
+        <w:t xml:space="preserve"> </w:t>
+      </w:r>
+      <w:r>
+        <w:t>delle possibili combinazioni</w:t>
+      </w:r>
+      <w:r>
+        <w:t xml:space="preserve"> altrimenti</w:t>
+      </w:r>
+      <w:r>
+        <w:t xml:space="preserve"> (metà dell’insieme che le viene passato)</w:t>
+      </w:r>
+      <w:r>
+        <w:t>.</w:t>
+      </w:r>
+    </w:p>
+    <w:p>
+      <w:r>
+        <w:t xml:space="preserve">Per dividere in due l’insieme delle possibili combinazioni si fa una copia dell’array e partendo da sinistra si pone a </w:t>
+      </w:r>
+      <w:r>
+        <w:rPr>
+          <w:i/>
+          <w:iCs/>
+        </w:rPr>
+        <w:t>True</w:t>
+      </w:r>
+      <w:r>
+        <w:t xml:space="preserve"> un valore così da avere due array</w:t>
+      </w:r>
+      <w:r>
+        <w:t>;</w:t>
+      </w:r>
+      <w:r>
+        <w:t xml:space="preserve"> </w:t>
+      </w:r>
+      <w:r>
+        <w:t>per tenere traccia dell’ultima cifra che è stata cambiata</w:t>
+      </w:r>
+      <w:r>
+        <w:t xml:space="preserve">  </w:t>
+      </w:r>
+      <w:r>
+        <w:t>si utilizza un indice.</w:t>
+      </w:r>
+      <w:r>
+        <w:t xml:space="preserve"> Fatto ciò, si richiama due volte </w:t>
+      </w:r>
+      <w:proofErr w:type="spellStart"/>
+      <w:r>
+        <w:t>get_row</w:t>
+      </w:r>
+      <w:proofErr w:type="spellEnd"/>
+      <w:r>
+        <w:t>() passando ad uno l’array come è stato ricevuto e all’altro la copia modificata.</w:t>
       </w:r>
     </w:p>
     <w:p>
@@ -5570,6 +5597,84 @@
         <w:rPr>
           <w:noProof/>
         </w:rPr>
+        <w:drawing>
+          <wp:inline distT="0" distB="0" distL="0" distR="0" wp14:anchorId="1C5D5E08" wp14:editId="3FCA7AEA">
+            <wp:extent cx="4419600" cy="4476750"/>
+            <wp:effectExtent l="0" t="0" r="0" b="0"/>
+            <wp:docPr id="1996478036" name="Picture 1" descr="A black background with a black square&#10;&#10;Description automatically generated with medium confidence"/>
+            <wp:cNvGraphicFramePr>
+              <a:graphicFrameLocks xmlns:a="http://schemas.openxmlformats.org/drawingml/2006/main" noChangeAspect="1"/>
+            </wp:cNvGraphicFramePr>
+            <a:graphic xmlns:a="http://schemas.openxmlformats.org/drawingml/2006/main">
+              <a:graphicData uri="http://schemas.openxmlformats.org/drawingml/2006/picture">
+                <pic:pic xmlns:pic="http://schemas.openxmlformats.org/drawingml/2006/picture">
+                  <pic:nvPicPr>
+                    <pic:cNvPr id="1996478036" name="Picture 1" descr="A black background with a black square&#10;&#10;Description automatically generated with medium confidence"/>
+                    <pic:cNvPicPr/>
+                  </pic:nvPicPr>
+                  <pic:blipFill>
+                    <a:blip r:embed="rId34">
+                      <a:extLst>
+                        <a:ext uri="{28A0092B-C50C-407E-A947-70E740481C1C}">
+                          <a14:useLocalDpi xmlns:a14="http://schemas.microsoft.com/office/drawing/2010/main" val="0"/>
+                        </a:ext>
+                      </a:extLst>
+                    </a:blip>
+                    <a:stretch>
+                      <a:fillRect/>
+                    </a:stretch>
+                  </pic:blipFill>
+                  <pic:spPr>
+                    <a:xfrm>
+                      <a:off x="0" y="0"/>
+                      <a:ext cx="4419600" cy="4476750"/>
+                    </a:xfrm>
+                    <a:prstGeom prst="rect">
+                      <a:avLst/>
+                    </a:prstGeom>
+                  </pic:spPr>
+                </pic:pic>
+              </a:graphicData>
+            </a:graphic>
+          </wp:inline>
+        </w:drawing>
+      </w:r>
+    </w:p>
+    <w:p>
+      <w:r>
+        <w:t>Un esempio con numero binario a tre cifre</w:t>
+      </w:r>
+    </w:p>
+    <w:p/>
+    <w:p>
+      <w:r>
+        <w:t xml:space="preserve">Per quanto riguarda </w:t>
+      </w:r>
+      <w:r>
+        <w:rPr>
+          <w:i/>
+          <w:iCs/>
+        </w:rPr>
+        <w:t>size</w:t>
+      </w:r>
+      <w:r>
+        <w:t>, ovvero la dimensione</w:t>
+      </w:r>
+      <w:r>
+        <w:t xml:space="preserve"> del dominio, essendo una potenza di due (poiché tutte le variabili padre sono booleane) è sicuramente pari e quindi nessun problema con la divisione per due.</w:t>
+      </w:r>
+    </w:p>
+    <w:p>
+      <w:r>
+        <w:t>Di seguito il codice sopra descritto.</w:t>
+      </w:r>
+    </w:p>
+    <w:p>
+      <w:r>
+        <w:rPr>
+          <w:noProof/>
+        </w:rPr>
+        <w:lastRenderedPageBreak/>
         <w:drawing>
           <wp:inline distT="0" distB="0" distL="0" distR="0" wp14:anchorId="5729E9AB" wp14:editId="7395677E">
             <wp:extent cx="4391638" cy="6201640"/>
@@ -5586,7 +5691,7 @@
                     <pic:cNvPicPr/>
                   </pic:nvPicPr>
                   <pic:blipFill>
-                    <a:blip r:embed="rId34">
+                    <a:blip r:embed="rId35">
                       <a:extLst>
                         <a:ext uri="{28A0092B-C50C-407E-A947-70E740481C1C}">
                           <a14:useLocalDpi xmlns:a14="http://schemas.microsoft.com/office/drawing/2010/main" val="0"/>
@@ -5613,119 +5718,88 @@
         </w:drawing>
       </w:r>
     </w:p>
-    <w:p>
-      <w:r>
-        <w:t xml:space="preserve">In questo modo si ottiene esattamente la rappresentazione della Tabella così come la richiede l’oggetto </w:t>
-      </w:r>
-      <w:proofErr w:type="spellStart"/>
-      <w:r>
-        <w:t>Prob</w:t>
-      </w:r>
-      <w:proofErr w:type="spellEnd"/>
+    <w:p/>
+    <w:p>
+      <w:r>
+        <w:t>In questo modo si ottiene esattamente la rappresentazione della Tabella così come la richiede l’oggetto Prob.</w:t>
+      </w:r>
+    </w:p>
+    <w:p>
+      <w:r>
+        <w:t>Creata la BN è stata creata la classe TressetteVE che discende dalla classe VE di AIPython.</w:t>
+      </w:r>
+      <w:r>
+        <w:t xml:space="preserve"> VE sta per Variable Elimination che è il metodo</w:t>
+      </w:r>
+      <w:r>
+        <w:t xml:space="preserve"> utilizzato dalla classe per</w:t>
+      </w:r>
+      <w:r>
+        <w:t xml:space="preserve"> fare</w:t>
+      </w:r>
+      <w:r>
+        <w:t xml:space="preserve"> inferenza esatta sulla BN.</w:t>
+      </w:r>
+    </w:p>
+    <w:p>
+      <w:r>
+        <w:t>TressetteVE oltre i metodi ereditati dalla classe padre contiene parametri e metodi specifici per il ragionamento nel tressette</w:t>
+      </w:r>
+      <w:r>
+        <w:t xml:space="preserve"> che sono stati inseriti all’interno della stessa classe per comodità</w:t>
+      </w:r>
       <w:r>
         <w:t>.</w:t>
       </w:r>
-    </w:p>
-    <w:p>
+      <w:r>
+        <w:t xml:space="preserve"> </w:t>
+      </w:r>
+      <w:r>
+        <w:t>In particolare, il metodo query è stato modificato affinché restituisca direttamente la carta da tirare.</w:t>
+      </w:r>
+      <w:r>
+        <w:t xml:space="preserve"> </w:t>
+      </w:r>
+      <w:r>
+        <w:t>Calcola le carte che più probabilmente usciranno, calcola quindi il potere a terra atteso, e se c’è possibilità di presa restituisce la carta con il potere minore che prende, altrimenti restituisce una carta con il più basso valore di punti possibil</w:t>
+      </w:r>
+      <w:r>
+        <w:t>e.</w:t>
+      </w:r>
+    </w:p>
+    <w:p>
+      <w:pPr>
+        <w:pStyle w:val="Heading2"/>
+      </w:pPr>
       <w:r>
         <w:lastRenderedPageBreak/>
-        <w:t xml:space="preserve">Creata la BN è stata creata la classe </w:t>
-      </w:r>
-      <w:proofErr w:type="spellStart"/>
-      <w:r>
-        <w:t>TressetteVE</w:t>
-      </w:r>
-      <w:proofErr w:type="spellEnd"/>
-      <w:r>
-        <w:t xml:space="preserve"> che discende dalla classe VE di AIPython. La classe VE (</w:t>
-      </w:r>
-      <w:proofErr w:type="spellStart"/>
-      <w:r>
-        <w:t>Variable</w:t>
-      </w:r>
-      <w:proofErr w:type="spellEnd"/>
+        <w:t>Valutazione</w:t>
+      </w:r>
+    </w:p>
+    <w:p>
+      <w:r>
+        <w:t xml:space="preserve">La valutazione si è tenuta allo stesso modo della </w:t>
+      </w:r>
+      <w:r>
+        <w:t>DN. Nello specifico sono stat</w:t>
+      </w:r>
+      <w:r>
+        <w:t>i</w:t>
+      </w:r>
+      <w:r>
+        <w:t xml:space="preserve"> effettuat</w:t>
+      </w:r>
+      <w:r>
+        <w:t>i</w:t>
+      </w:r>
       <w:r>
         <w:t xml:space="preserve"> </w:t>
       </w:r>
-      <w:proofErr w:type="spellStart"/>
-      <w:r>
-        <w:t>Elimination</w:t>
-      </w:r>
-      <w:proofErr w:type="spellEnd"/>
-      <w:r>
-        <w:t xml:space="preserve">) serve ad interrogare la BN. </w:t>
-      </w:r>
-      <w:proofErr w:type="spellStart"/>
-      <w:r>
-        <w:t>TressetteVE</w:t>
-      </w:r>
-      <w:proofErr w:type="spellEnd"/>
-      <w:r>
-        <w:t xml:space="preserve"> oltre i metodi ereditati dalla classe padre contiene parametri e metodi specifici per il ragionamento nel tressette.</w:t>
-      </w:r>
-    </w:p>
-    <w:p>
-      <w:r>
-        <w:t>In particolare, il metodo query è stato modificato affinché restituisca direttamente la carta da tirare.</w:t>
-      </w:r>
-    </w:p>
-    <w:p>
-      <w:r>
-        <w:t>Calcola le carte che più probabilmente usciranno, calcola quindi il potere a terra atteso, e se c’è possibilità di presa restituisce la carta con il potere minore che prende, altrimenti restituisce una carta con il più basso valore di punti possibile.</w:t>
-      </w:r>
-    </w:p>
-    <w:p/>
-    <w:p>
-      <w:pPr>
-        <w:pStyle w:val="Heading2"/>
-      </w:pPr>
-      <w:r>
-        <w:t>Valutazione</w:t>
-      </w:r>
-    </w:p>
-    <w:p>
-      <w:pPr>
-        <w:rPr>
-          <w:color w:val="808080" w:themeColor="background1" w:themeShade="80"/>
-        </w:rPr>
-      </w:pPr>
-      <w:r>
-        <w:rPr>
-          <w:color w:val="808080" w:themeColor="background1" w:themeShade="80"/>
-        </w:rPr>
-        <w:t xml:space="preserve">La valutazione si è tenuta allo stesso modo della </w:t>
-      </w:r>
-      <w:r>
-        <w:rPr>
-          <w:color w:val="808080" w:themeColor="background1" w:themeShade="80"/>
-        </w:rPr>
-        <w:t>DN. Nello specifico sono state effettuat</w:t>
-      </w:r>
-      <w:r>
-        <w:rPr>
-          <w:color w:val="808080" w:themeColor="background1" w:themeShade="80"/>
-        </w:rPr>
-        <w:t>i</w:t>
-      </w:r>
-      <w:r>
-        <w:rPr>
-          <w:color w:val="808080" w:themeColor="background1" w:themeShade="80"/>
-        </w:rPr>
-        <w:t xml:space="preserve"> </w:t>
-      </w:r>
-      <w:proofErr w:type="gramStart"/>
-      <w:r>
-        <w:rPr>
-          <w:color w:val="808080" w:themeColor="background1" w:themeShade="80"/>
-        </w:rPr>
-        <w:t>6</w:t>
-      </w:r>
-      <w:proofErr w:type="gramEnd"/>
-      <w:r>
-        <w:rPr>
-          <w:color w:val="808080" w:themeColor="background1" w:themeShade="80"/>
-        </w:rPr>
-        <w:t xml:space="preserve"> round simulati e N partite reali.</w:t>
+      <w:r>
+        <w:t>dieci</w:t>
+      </w:r>
+      <w:r>
+        <w:t xml:space="preserve"> round simulati.</w:t>
       </w:r>
     </w:p>
     <w:p>
@@ -5743,7 +5817,7 @@
         </w:rPr>
         <w:t>[</w:t>
       </w:r>
-      <w:hyperlink r:id="rId35" w:history="1">
+      <w:hyperlink r:id="rId36" w:history="1">
         <w:r>
           <w:rPr>
             <w:rStyle w:val="Hyperlink"/>
@@ -5759,36 +5833,71 @@
         <w:t>]</w:t>
       </w:r>
       <w:r>
-        <w:t xml:space="preserve"> emerge che l’agente con un buon mazzo non è in grado di sfruttare a pieno il potenziale di quest’ultimo; tuttavia, nel caso medio risulta, guardando i punti, anche migliore del ragionamento con DN. Nel caso peggiore, in cui non c’è nulla da pianificare, risulta giocare allo stesso modo della DN. </w:t>
-      </w:r>
-      <w:r>
-        <w:t>In totale l’agente ha collezionato 3</w:t>
+        <w:t xml:space="preserve"> emerge che l’agente con un buon mazzo non è in grado di sfruttare a pieno il potenziale di quest’ultimo</w:t>
+      </w:r>
+      <w:r>
+        <w:t>, sprecando carte di valore e permettendo agli avversari di giocare liberamente, a maggior ragione quando il compagno, possedendo un pessimo mazzo non può essere di alcun</w:t>
+      </w:r>
+      <w:r>
+        <w:t xml:space="preserve"> </w:t>
+      </w:r>
+      <w:r>
+        <w:t>aiuto.</w:t>
+      </w:r>
+      <w:r>
+        <w:t xml:space="preserve"> </w:t>
+      </w:r>
+      <w:r>
+        <w:t>N</w:t>
+      </w:r>
+      <w:r>
+        <w:t>el caso medio</w:t>
+      </w:r>
+      <w:r>
+        <w:t>, quando il compagno ha un buon mazzo</w:t>
+      </w:r>
+      <w:r>
+        <w:t xml:space="preserve"> risulta, guardando i punti, </w:t>
+      </w:r>
+      <w:r>
+        <w:t>efficace non sprecando carte di valore e prendendo quando può</w:t>
+      </w:r>
+      <w:r>
+        <w:t xml:space="preserve">. Nel caso peggiore, in cui non c’è nulla da pianificare, </w:t>
+      </w:r>
+      <w:r>
+        <w:t>scarta la carta di minor valore, ciò gli consente di conservare quel poco che ha</w:t>
+      </w:r>
+      <w:r>
+        <w:t xml:space="preserve">. </w:t>
+      </w:r>
+      <w:r>
+        <w:t xml:space="preserve">In totale l’agente ha collezionato </w:t>
+      </w:r>
+      <w:r>
+        <w:t>61</w:t>
+      </w:r>
+      <w:r>
+        <w:t xml:space="preserve"> punti</w:t>
+      </w:r>
+      <w:r>
+        <w:t xml:space="preserve"> su 110</w:t>
+      </w:r>
+      <w:r>
+        <w:t xml:space="preserve"> vincendo </w:t>
       </w:r>
       <w:r>
         <w:t>7</w:t>
       </w:r>
       <w:r>
-        <w:t xml:space="preserve"> punti vincendo 4 round su </w:t>
-      </w:r>
-      <w:r>
-        <w:t>6</w:t>
+        <w:t xml:space="preserve"> round su </w:t>
+      </w:r>
+      <w:r>
+        <w:t>10</w:t>
       </w:r>
       <w:r>
         <w:t>.</w:t>
       </w:r>
-    </w:p>
-    <w:p/>
-    <w:p/>
-    <w:p>
-      <w:r>
-        <w:t xml:space="preserve">Paragrafi che richiamino (non spieghino, se standard) le metriche adottate </w:t>
-      </w:r>
-      <w:r>
-        <w:br/>
-        <w:t>+ tabelle sui risultati e loro discussione</w:t>
-      </w:r>
-    </w:p>
-    <w:p>
       <w:r>
         <w:br w:type="page"/>
       </w:r>
@@ -5802,46 +5911,95 @@
         <w:t>Conclusioni</w:t>
       </w:r>
     </w:p>
-    <w:p>
-      <w:pPr>
-        <w:rPr>
-          <w:color w:val="808080" w:themeColor="background1" w:themeShade="80"/>
-        </w:rPr>
-      </w:pPr>
-      <w:r>
-        <w:rPr>
-          <w:color w:val="808080" w:themeColor="background1" w:themeShade="80"/>
-        </w:rPr>
-        <w:t>La differenza tra i due metodi si accentua quando c’è da pianificare, quando pensare alle mosse successive può fare la differenza, ancor di più quando il compagno non riesce ad essere d’aiuto causa carte di poco valore; e si assottiglia quando, non avendo carte di valore in mano, pensare al futuro è inutile.</w:t>
-      </w:r>
-    </w:p>
-    <w:p>
-      <w:r>
-        <w:t xml:space="preserve">Un paragrafo che </w:t>
-      </w:r>
-      <w:r>
-        <w:t xml:space="preserve">riassuma le valutazioni e </w:t>
-      </w:r>
-      <w:r>
-        <w:t>delinei possibili sviluppi</w:t>
-      </w:r>
-      <w:r>
-        <w:t>,</w:t>
-      </w:r>
-      <w:r>
-        <w:t xml:space="preserve"> </w:t>
-      </w:r>
-      <w:r>
-        <w:t xml:space="preserve"> ad. es. problematiche non affrontate per questioni di tempo</w:t>
-      </w:r>
-      <w:r>
-        <w:t xml:space="preserve"> (per eventuali estensioni da parte di altri gruppi).</w:t>
+    <w:p/>
+    <w:p>
+      <w:pPr>
+        <w:pStyle w:val="Heading2"/>
+      </w:pPr>
+      <w:r>
+        <w:t>Confronto</w:t>
+      </w:r>
+    </w:p>
+    <w:p>
+      <w:r>
+        <w:t>La differenza tra i due metodi si accentua quando c’è da pianificare, quando pensare alle mosse successive può fare la differenza, ancor di più quando il compagno non riesce ad essere d’aiuto causa carte di poco valore; si assottiglia</w:t>
+      </w:r>
+      <w:r>
+        <w:t>, invece e di parecchio,</w:t>
+      </w:r>
+      <w:r>
+        <w:t xml:space="preserve"> quando non avendo carte di valore in mano pensare al futuro è </w:t>
+      </w:r>
+      <w:r>
+        <w:t>inutile</w:t>
+      </w:r>
+      <w:r>
+        <w:t>.</w:t>
+      </w:r>
+    </w:p>
+    <w:p/>
+    <w:p>
+      <w:pPr>
+        <w:pStyle w:val="Heading2"/>
+      </w:pPr>
+      <w:r>
+        <w:t>Sviluppi futuri</w:t>
+      </w:r>
+    </w:p>
+    <w:p>
+      <w:r>
+        <w:t>Il ragionamento basato sulla</w:t>
+      </w:r>
+      <w:r>
+        <w:t xml:space="preserve"> decision network</w:t>
+      </w:r>
+      <w:r>
+        <w:t xml:space="preserve"> potrebbe essere ulteriormente migliorato aggiungendo al ragionamento l’ordine dei turni effettivi di ogni giocatore così da poter sfruttare quest’altra meccanica (es. Sono il secondo a tirare, in mano ho asso e due del palo del turno corrente e so che il tre è in mano al giocatore che ha tirato per primo, quindi posso giocarmi l’asso).</w:t>
+      </w:r>
+      <w:r>
+        <w:t xml:space="preserve"> Così facendo ha anche molto più senso la conoscenza del possesso degli avversari che ad oggi è usata praticamente solo per derivare il non possesso del compagno.</w:t>
+      </w:r>
+    </w:p>
+    <w:p>
+      <w:r>
+        <w:t>Il ragionamento che sfrutta la belief network invece è molto migliorabile: non gioca con il compagno, si potrebbe introdurre la meccanica dei turni come nella DN e si potrebbe aggiungere del ragionamento riguardo i punti delle carte cercando di massimizzare i punti  della presa.</w:t>
+      </w:r>
+    </w:p>
+    <w:p>
+      <w:r>
+        <w:t>In entrambi i casi si potrebbe aggiungere la possibilità di comunicare con il compagno così da poter giocare a modalità del tressette diverse da quella muta.</w:t>
+      </w:r>
+    </w:p>
+    <w:p>
+      <w:r>
+        <w:t>Un altro possibile sviluppo per il ragionamento con decision network sarebbe quello di utilizzare la belief network (“spogliata” di tutta la parte di ragionamento) per predire le prossime carte.</w:t>
+      </w:r>
+    </w:p>
+    <w:p>
+      <w:r>
+        <w:t xml:space="preserve">L’interfaccia utente sarebbe assolutamente da migliorare: </w:t>
+      </w:r>
+      <w:r>
+        <w:t xml:space="preserve">inserire le carte </w:t>
+      </w:r>
+      <w:r>
+        <w:t>risulta stressante e per niente appagante.</w:t>
       </w:r>
     </w:p>
     <w:p/>
     <w:p/>
     <w:p/>
     <w:p/>
+    <w:p/>
+    <w:p/>
+    <w:p/>
+    <w:p/>
+    <w:p/>
+    <w:p/>
+    <w:p/>
+    <w:p/>
+    <w:p/>
+    <w:p/>
     <w:p>
       <w:pPr>
         <w:pStyle w:val="Heading1"/>
@@ -5856,7 +6014,7 @@
       <w:r>
         <w:t xml:space="preserve">[1] </w:t>
       </w:r>
-      <w:hyperlink r:id="rId36" w:history="1">
+      <w:hyperlink r:id="rId37" w:history="1">
         <w:r>
           <w:rPr>
             <w:rStyle w:val="Hyperlink"/>
@@ -5872,7 +6030,7 @@
       <w:r>
         <w:t xml:space="preserve">[2] </w:t>
       </w:r>
-      <w:hyperlink r:id="rId37" w:history="1">
+      <w:hyperlink r:id="rId38" w:history="1">
         <w:r>
           <w:rPr>
             <w:rStyle w:val="Hyperlink"/>
@@ -5891,7 +6049,7 @@
       <w:r>
         <w:t xml:space="preserve"> </w:t>
       </w:r>
-      <w:hyperlink r:id="rId38" w:history="1">
+      <w:hyperlink r:id="rId39" w:history="1">
         <w:r>
           <w:rPr>
             <w:rStyle w:val="Hyperlink"/>
@@ -5907,7 +6065,7 @@
       <w:r>
         <w:t xml:space="preserve">[4] </w:t>
       </w:r>
-      <w:hyperlink r:id="rId39" w:history="1">
+      <w:hyperlink r:id="rId40" w:history="1">
         <w:r>
           <w:rPr>
             <w:rStyle w:val="Hyperlink"/>
@@ -5923,7 +6081,7 @@
       <w:r>
         <w:t xml:space="preserve">[5] </w:t>
       </w:r>
-      <w:hyperlink r:id="rId40" w:history="1">
+      <w:hyperlink r:id="rId41" w:history="1">
         <w:r>
           <w:rPr>
             <w:rStyle w:val="Hyperlink"/>
@@ -5939,7 +6097,7 @@
       <w:r>
         <w:t xml:space="preserve">[6] </w:t>
       </w:r>
-      <w:hyperlink r:id="rId41" w:history="1">
+      <w:hyperlink r:id="rId42" w:history="1">
         <w:r>
           <w:rPr>
             <w:rStyle w:val="Hyperlink"/>
@@ -5955,24 +6113,12 @@
       <w:r>
         <w:t xml:space="preserve">[7] </w:t>
       </w:r>
-      <w:hyperlink r:id="rId42" w:history="1">
+      <w:hyperlink r:id="rId43" w:history="1">
         <w:r>
           <w:rPr>
             <w:rStyle w:val="Hyperlink"/>
           </w:rPr>
-          <w:t>Tabella</w:t>
-        </w:r>
-        <w:r>
-          <w:rPr>
-            <w:rStyle w:val="Hyperlink"/>
-          </w:rPr>
-          <w:t xml:space="preserve"> </w:t>
-        </w:r>
-        <w:r>
-          <w:rPr>
-            <w:rStyle w:val="Hyperlink"/>
-          </w:rPr>
-          <w:t>valutazione</w:t>
+          <w:t>Tabella valutazione</w:t>
         </w:r>
       </w:hyperlink>
     </w:p>
@@ -8028,21 +8174,6 @@
 </file>
 
 <file path=customXml/item1.xml><?xml version="1.0" encoding="utf-8"?>
-<?mso-contentType ?>
-<FormTemplates xmlns="http://schemas.microsoft.com/sharepoint/v3/contenttype/forms">
-  <Display>DocumentLibraryForm</Display>
-  <Edit>DocumentLibraryForm</Edit>
-  <New>DocumentLibraryForm</New>
-</FormTemplates>
-</file>
-
-<file path=customXml/item2.xml><?xml version="1.0" encoding="utf-8"?>
-<p:properties xmlns:p="http://schemas.microsoft.com/office/2006/metadata/properties" xmlns:xsi="http://www.w3.org/2001/XMLSchema-instance" xmlns:pc="http://schemas.microsoft.com/office/infopath/2007/PartnerControls">
-  <documentManagement/>
-</p:properties>
-</file>
-
-<file path=customXml/item3.xml><?xml version="1.0" encoding="utf-8"?>
 <ct:contentTypeSchema xmlns:ct="http://schemas.microsoft.com/office/2006/metadata/contentType" xmlns:ma="http://schemas.microsoft.com/office/2006/metadata/properties/metaAttributes" ct:_="" ma:_="" ma:contentTypeName="Documento" ma:contentTypeID="0x010100014D9396216C7045B9B2B266DAE942B0" ma:contentTypeVersion="4" ma:contentTypeDescription="Creare un nuovo documento." ma:contentTypeScope="" ma:versionID="3ab5adda64e0062e75acd9b3d7608b92">
   <xsd:schema xmlns:xsd="http://www.w3.org/2001/XMLSchema" xmlns:xs="http://www.w3.org/2001/XMLSchema" xmlns:p="http://schemas.microsoft.com/office/2006/metadata/properties" xmlns:ns2="2fad9256-7459-4aaa-aa3c-b935b956e037" xmlns:ns3="c526abeb-928e-4775-9e6f-7d2d0f68617a" targetNamespace="http://schemas.microsoft.com/office/2006/metadata/properties" ma:root="true" ma:fieldsID="5774537c64ad4b3b0ac63e412d2e8e86" ns2:_="" ns3:_="">
     <xsd:import namespace="2fad9256-7459-4aaa-aa3c-b935b956e037"/>
@@ -8207,24 +8338,22 @@
 </ct:contentTypeSchema>
 </file>
 
-<file path=customXml/itemProps1.xml><?xml version="1.0" encoding="utf-8"?>
-<ds:datastoreItem xmlns:ds="http://schemas.openxmlformats.org/officeDocument/2006/customXml" ds:itemID="{908AEAB4-D7A6-4943-9ED8-C2A4CE5C8D12}">
-  <ds:schemaRefs>
-    <ds:schemaRef ds:uri="http://schemas.microsoft.com/sharepoint/v3/contenttype/forms"/>
-  </ds:schemaRefs>
-</ds:datastoreItem>
+<file path=customXml/item2.xml><?xml version="1.0" encoding="utf-8"?>
+<p:properties xmlns:p="http://schemas.microsoft.com/office/2006/metadata/properties" xmlns:xsi="http://www.w3.org/2001/XMLSchema-instance" xmlns:pc="http://schemas.microsoft.com/office/infopath/2007/PartnerControls">
+  <documentManagement/>
+</p:properties>
 </file>
 
-<file path=customXml/itemProps2.xml><?xml version="1.0" encoding="utf-8"?>
-<ds:datastoreItem xmlns:ds="http://schemas.openxmlformats.org/officeDocument/2006/customXml" ds:itemID="{39E8DE57-F896-4A82-85BB-B6DC76DAEB2A}">
-  <ds:schemaRefs>
-    <ds:schemaRef ds:uri="http://schemas.microsoft.com/office/2006/metadata/properties"/>
-    <ds:schemaRef ds:uri="http://schemas.microsoft.com/office/infopath/2007/PartnerControls"/>
-  </ds:schemaRefs>
-</ds:datastoreItem>
+<file path=customXml/item3.xml><?xml version="1.0" encoding="utf-8"?>
+<?mso-contentType ?>
+<FormTemplates xmlns="http://schemas.microsoft.com/sharepoint/v3/contenttype/forms">
+  <Display>DocumentLibraryForm</Display>
+  <Edit>DocumentLibraryForm</Edit>
+  <New>DocumentLibraryForm</New>
+</FormTemplates>
 </file>
 
-<file path=customXml/itemProps3.xml><?xml version="1.0" encoding="utf-8"?>
+<file path=customXml/itemProps1.xml><?xml version="1.0" encoding="utf-8"?>
 <ds:datastoreItem xmlns:ds="http://schemas.openxmlformats.org/officeDocument/2006/customXml" ds:itemID="{5FC80AC9-EBB1-4650-AC78-DAB6D712C930}">
   <ds:schemaRefs>
     <ds:schemaRef ds:uri="http://schemas.microsoft.com/office/2006/metadata/contentType"/>
@@ -8241,4 +8370,21 @@
     <ds:schemaRef ds:uri="http://schemas.microsoft.com/internal/obd"/>
   </ds:schemaRefs>
 </ds:datastoreItem>
+</file>
+
+<file path=customXml/itemProps2.xml><?xml version="1.0" encoding="utf-8"?>
+<ds:datastoreItem xmlns:ds="http://schemas.openxmlformats.org/officeDocument/2006/customXml" ds:itemID="{39E8DE57-F896-4A82-85BB-B6DC76DAEB2A}">
+  <ds:schemaRefs>
+    <ds:schemaRef ds:uri="http://schemas.microsoft.com/office/2006/metadata/properties"/>
+    <ds:schemaRef ds:uri="http://schemas.microsoft.com/office/infopath/2007/PartnerControls"/>
+  </ds:schemaRefs>
+</ds:datastoreItem>
+</file>
+
+<file path=customXml/itemProps3.xml><?xml version="1.0" encoding="utf-8"?>
+<ds:datastoreItem xmlns:ds="http://schemas.openxmlformats.org/officeDocument/2006/customXml" ds:itemID="{908AEAB4-D7A6-4943-9ED8-C2A4CE5C8D12}">
+  <ds:schemaRefs>
+    <ds:schemaRef ds:uri="http://schemas.microsoft.com/sharepoint/v3/contenttype/forms"/>
+  </ds:schemaRefs>
+</ds:datastoreItem>
 </file>
</xml_diff>